<commit_message>
Se ha realizado pequeñas modificaciones en IngresoAuditorio y ValidarUsuario, además de ingresar los datos de estas dos clases en el informe.
</commit_message>
<xml_diff>
--- a/G08_ProyectoFinal_C.docx
+++ b/G08_ProyectoFinal_C.docx
@@ -1801,23 +1801,864 @@
       </w:r>
       <w:r>
         <w:br/>
-        <w:t>Clase</w:t>
-      </w:r>
-      <w:r>
-        <w:t>: &lt;nombre de</w:t>
-      </w:r>
-      <w:r>
-        <w:t xml:space="preserve"> la clase</w:t>
-      </w:r>
-      <w:r>
-        <w:t>&gt;</w:t>
+        <w:t>Clase: &lt;nombre de la clase&gt;</w:t>
       </w:r>
       <w:r>
         <w:br/>
-        <w:t>Atributos</w:t>
-      </w:r>
-      <w:r>
-        <w:t xml:space="preserve">: </w:t>
+        <w:t xml:space="preserve">Atributos: </w:t>
+      </w:r>
+    </w:p>
+    <w:tbl>
+      <w:tblPr>
+        <w:tblStyle w:val="Tablaconcuadrcula"/>
+        <w:tblW w:w="0" w:type="auto"/>
+        <w:tblInd w:w="284" w:type="dxa"/>
+        <w:tblLook w:val="04A0" w:firstRow="1" w:lastRow="0" w:firstColumn="1" w:lastColumn="0" w:noHBand="0" w:noVBand="1"/>
+      </w:tblPr>
+      <w:tblGrid>
+        <w:gridCol w:w="3402"/>
+        <w:gridCol w:w="4388"/>
+      </w:tblGrid>
+      <w:tr>
+        <w:trPr>
+          <w:trHeight w:val="397"/>
+        </w:trPr>
+        <w:tc>
+          <w:tcPr>
+            <w:tcW w:w="3402" w:type="dxa"/>
+            <w:vAlign w:val="center"/>
+          </w:tcPr>
+          <w:p>
+            <w:pPr>
+              <w:spacing w:line="276" w:lineRule="auto"/>
+            </w:pPr>
+            <w:r>
+              <w:t>Atributo</w:t>
+            </w:r>
+          </w:p>
+        </w:tc>
+        <w:tc>
+          <w:tcPr>
+            <w:tcW w:w="4388" w:type="dxa"/>
+            <w:vAlign w:val="center"/>
+          </w:tcPr>
+          <w:p>
+            <w:pPr>
+              <w:spacing w:line="276" w:lineRule="auto"/>
+            </w:pPr>
+            <w:r>
+              <w:t>Descripción</w:t>
+            </w:r>
+          </w:p>
+        </w:tc>
+      </w:tr>
+      <w:tr>
+        <w:trPr>
+          <w:trHeight w:val="397"/>
+        </w:trPr>
+        <w:tc>
+          <w:tcPr>
+            <w:tcW w:w="3402" w:type="dxa"/>
+            <w:vAlign w:val="center"/>
+          </w:tcPr>
+          <w:p>
+            <w:pPr>
+              <w:spacing w:line="276" w:lineRule="auto"/>
+            </w:pPr>
+          </w:p>
+        </w:tc>
+        <w:tc>
+          <w:tcPr>
+            <w:tcW w:w="4388" w:type="dxa"/>
+            <w:vAlign w:val="center"/>
+          </w:tcPr>
+          <w:p>
+            <w:pPr>
+              <w:spacing w:line="276" w:lineRule="auto"/>
+            </w:pPr>
+          </w:p>
+        </w:tc>
+      </w:tr>
+      <w:tr>
+        <w:trPr>
+          <w:trHeight w:val="397"/>
+        </w:trPr>
+        <w:tc>
+          <w:tcPr>
+            <w:tcW w:w="3402" w:type="dxa"/>
+            <w:vAlign w:val="center"/>
+          </w:tcPr>
+          <w:p>
+            <w:pPr>
+              <w:spacing w:line="276" w:lineRule="auto"/>
+            </w:pPr>
+          </w:p>
+        </w:tc>
+        <w:tc>
+          <w:tcPr>
+            <w:tcW w:w="4388" w:type="dxa"/>
+            <w:vAlign w:val="center"/>
+          </w:tcPr>
+          <w:p>
+            <w:pPr>
+              <w:spacing w:line="276" w:lineRule="auto"/>
+            </w:pPr>
+          </w:p>
+        </w:tc>
+      </w:tr>
+    </w:tbl>
+    <w:p>
+      <w:pPr>
+        <w:spacing w:line="480" w:lineRule="auto"/>
+        <w:ind w:left="284"/>
+      </w:pPr>
+    </w:p>
+    <w:p>
+      <w:pPr>
+        <w:spacing w:line="480" w:lineRule="auto"/>
+        <w:ind w:left="284"/>
+      </w:pPr>
+      <w:r>
+        <w:t>// Diagrama de clases y descripción de las funcionalidades de sus métodos.</w:t>
+      </w:r>
+    </w:p>
+    <w:p>
+      <w:pPr>
+        <w:spacing w:line="480" w:lineRule="auto"/>
+        <w:ind w:left="284"/>
+      </w:pPr>
+      <w:r>
+        <w:t>Esquema:</w:t>
+      </w:r>
+    </w:p>
+    <w:p>
+      <w:pPr>
+        <w:spacing w:line="480" w:lineRule="auto"/>
+        <w:ind w:left="284"/>
+      </w:pPr>
+      <w:r>
+        <w:t xml:space="preserve">Paquete: </w:t>
+      </w:r>
+      <w:r>
+        <w:t>pe.edu.utp.auth</w:t>
+      </w:r>
+      <w:r>
+        <w:br/>
+        <w:t xml:space="preserve">Clase: </w:t>
+      </w:r>
+      <w:r>
+        <w:t>ValidarUsuario</w:t>
+      </w:r>
+      <w:r>
+        <w:br/>
+        <w:t xml:space="preserve">Atributos: </w:t>
+      </w:r>
+    </w:p>
+    <w:tbl>
+      <w:tblPr>
+        <w:tblStyle w:val="Tablaconcuadrcula"/>
+        <w:tblW w:w="0" w:type="auto"/>
+        <w:tblInd w:w="284" w:type="dxa"/>
+        <w:tblLook w:val="04A0" w:firstRow="1" w:lastRow="0" w:firstColumn="1" w:lastColumn="0" w:noHBand="0" w:noVBand="1"/>
+      </w:tblPr>
+      <w:tblGrid>
+        <w:gridCol w:w="3402"/>
+        <w:gridCol w:w="4388"/>
+      </w:tblGrid>
+      <w:tr>
+        <w:trPr>
+          <w:trHeight w:val="397"/>
+        </w:trPr>
+        <w:tc>
+          <w:tcPr>
+            <w:tcW w:w="3402" w:type="dxa"/>
+            <w:vAlign w:val="center"/>
+          </w:tcPr>
+          <w:p>
+            <w:pPr>
+              <w:spacing w:line="276" w:lineRule="auto"/>
+            </w:pPr>
+            <w:r>
+              <w:lastRenderedPageBreak/>
+              <w:t>Atributo</w:t>
+            </w:r>
+          </w:p>
+        </w:tc>
+        <w:tc>
+          <w:tcPr>
+            <w:tcW w:w="4388" w:type="dxa"/>
+            <w:vAlign w:val="center"/>
+          </w:tcPr>
+          <w:p>
+            <w:pPr>
+              <w:spacing w:line="276" w:lineRule="auto"/>
+            </w:pPr>
+            <w:r>
+              <w:t>Descripción</w:t>
+            </w:r>
+          </w:p>
+        </w:tc>
+      </w:tr>
+      <w:tr>
+        <w:trPr>
+          <w:trHeight w:val="397"/>
+        </w:trPr>
+        <w:tc>
+          <w:tcPr>
+            <w:tcW w:w="3402" w:type="dxa"/>
+            <w:vAlign w:val="center"/>
+          </w:tcPr>
+          <w:p>
+            <w:pPr>
+              <w:spacing w:line="276" w:lineRule="auto"/>
+            </w:pPr>
+          </w:p>
+        </w:tc>
+        <w:tc>
+          <w:tcPr>
+            <w:tcW w:w="4388" w:type="dxa"/>
+            <w:vAlign w:val="center"/>
+          </w:tcPr>
+          <w:p>
+            <w:pPr>
+              <w:spacing w:line="276" w:lineRule="auto"/>
+            </w:pPr>
+          </w:p>
+        </w:tc>
+      </w:tr>
+      <w:tr>
+        <w:trPr>
+          <w:trHeight w:val="397"/>
+        </w:trPr>
+        <w:tc>
+          <w:tcPr>
+            <w:tcW w:w="3402" w:type="dxa"/>
+            <w:vAlign w:val="center"/>
+          </w:tcPr>
+          <w:p>
+            <w:pPr>
+              <w:spacing w:line="276" w:lineRule="auto"/>
+            </w:pPr>
+          </w:p>
+        </w:tc>
+        <w:tc>
+          <w:tcPr>
+            <w:tcW w:w="4388" w:type="dxa"/>
+            <w:vAlign w:val="center"/>
+          </w:tcPr>
+          <w:p>
+            <w:pPr>
+              <w:spacing w:line="276" w:lineRule="auto"/>
+            </w:pPr>
+          </w:p>
+        </w:tc>
+      </w:tr>
+    </w:tbl>
+    <w:p>
+      <w:pPr>
+        <w:spacing w:line="480" w:lineRule="auto"/>
+      </w:pPr>
+    </w:p>
+    <w:p>
+      <w:pPr>
+        <w:spacing w:line="480" w:lineRule="auto"/>
+        <w:ind w:left="284"/>
+      </w:pPr>
+      <w:r>
+        <w:t>// Diagrama de clases y descripción de las funcionalidades de sus métodos.</w:t>
+      </w:r>
+    </w:p>
+    <w:p>
+      <w:pPr>
+        <w:spacing w:line="480" w:lineRule="auto"/>
+        <w:ind w:left="284"/>
+      </w:pPr>
+      <w:r>
+        <w:t>Esquema:</w:t>
+      </w:r>
+    </w:p>
+    <w:p>
+      <w:pPr>
+        <w:spacing w:line="480" w:lineRule="auto"/>
+        <w:ind w:left="284"/>
+      </w:pPr>
+      <w:r>
+        <w:t xml:space="preserve">Paquete: </w:t>
+      </w:r>
+      <w:r>
+        <w:t>pe.edu.utp.logging</w:t>
+      </w:r>
+      <w:r>
+        <w:br/>
+        <w:t xml:space="preserve">Clase: </w:t>
+      </w:r>
+      <w:r>
+        <w:t>IngresoAuditorio</w:t>
+      </w:r>
+      <w:r>
+        <w:br/>
+        <w:t xml:space="preserve">Atributos: </w:t>
+      </w:r>
+    </w:p>
+    <w:tbl>
+      <w:tblPr>
+        <w:tblStyle w:val="Tablaconcuadrcula"/>
+        <w:tblW w:w="0" w:type="auto"/>
+        <w:tblInd w:w="284" w:type="dxa"/>
+        <w:tblLook w:val="04A0" w:firstRow="1" w:lastRow="0" w:firstColumn="1" w:lastColumn="0" w:noHBand="0" w:noVBand="1"/>
+      </w:tblPr>
+      <w:tblGrid>
+        <w:gridCol w:w="3402"/>
+        <w:gridCol w:w="4388"/>
+      </w:tblGrid>
+      <w:tr>
+        <w:trPr>
+          <w:trHeight w:val="397"/>
+        </w:trPr>
+        <w:tc>
+          <w:tcPr>
+            <w:tcW w:w="3402" w:type="dxa"/>
+            <w:vAlign w:val="center"/>
+          </w:tcPr>
+          <w:p>
+            <w:pPr>
+              <w:spacing w:line="276" w:lineRule="auto"/>
+            </w:pPr>
+            <w:r>
+              <w:t>Atributo</w:t>
+            </w:r>
+          </w:p>
+        </w:tc>
+        <w:tc>
+          <w:tcPr>
+            <w:tcW w:w="4388" w:type="dxa"/>
+            <w:vAlign w:val="center"/>
+          </w:tcPr>
+          <w:p>
+            <w:pPr>
+              <w:spacing w:line="276" w:lineRule="auto"/>
+            </w:pPr>
+            <w:r>
+              <w:t>Descripción</w:t>
+            </w:r>
+          </w:p>
+        </w:tc>
+      </w:tr>
+      <w:tr>
+        <w:trPr>
+          <w:trHeight w:val="397"/>
+        </w:trPr>
+        <w:tc>
+          <w:tcPr>
+            <w:tcW w:w="3402" w:type="dxa"/>
+            <w:vAlign w:val="center"/>
+          </w:tcPr>
+          <w:p>
+            <w:pPr>
+              <w:spacing w:line="276" w:lineRule="auto"/>
+            </w:pPr>
+          </w:p>
+        </w:tc>
+        <w:tc>
+          <w:tcPr>
+            <w:tcW w:w="4388" w:type="dxa"/>
+            <w:vAlign w:val="center"/>
+          </w:tcPr>
+          <w:p>
+            <w:pPr>
+              <w:spacing w:line="276" w:lineRule="auto"/>
+            </w:pPr>
+          </w:p>
+        </w:tc>
+      </w:tr>
+      <w:tr>
+        <w:trPr>
+          <w:trHeight w:val="397"/>
+        </w:trPr>
+        <w:tc>
+          <w:tcPr>
+            <w:tcW w:w="3402" w:type="dxa"/>
+            <w:vAlign w:val="center"/>
+          </w:tcPr>
+          <w:p>
+            <w:pPr>
+              <w:spacing w:line="276" w:lineRule="auto"/>
+            </w:pPr>
+          </w:p>
+        </w:tc>
+        <w:tc>
+          <w:tcPr>
+            <w:tcW w:w="4388" w:type="dxa"/>
+            <w:vAlign w:val="center"/>
+          </w:tcPr>
+          <w:p>
+            <w:pPr>
+              <w:spacing w:line="276" w:lineRule="auto"/>
+            </w:pPr>
+          </w:p>
+        </w:tc>
+      </w:tr>
+    </w:tbl>
+    <w:p>
+      <w:pPr>
+        <w:spacing w:line="480" w:lineRule="auto"/>
+        <w:ind w:left="284"/>
+      </w:pPr>
+    </w:p>
+    <w:p>
+      <w:pPr>
+        <w:spacing w:line="480" w:lineRule="auto"/>
+        <w:ind w:left="284"/>
+      </w:pPr>
+      <w:r>
+        <w:t>// Diagrama de clases y descripción de las funcionalidades de sus métodos.</w:t>
+      </w:r>
+    </w:p>
+    <w:p>
+      <w:pPr>
+        <w:spacing w:line="480" w:lineRule="auto"/>
+        <w:ind w:left="284"/>
+      </w:pPr>
+      <w:r>
+        <w:t>Esquema:</w:t>
+      </w:r>
+    </w:p>
+    <w:p>
+      <w:pPr>
+        <w:spacing w:line="480" w:lineRule="auto"/>
+        <w:ind w:left="284"/>
+      </w:pPr>
+      <w:r>
+        <w:t>Paquete: &lt;nombre del paquete&gt;</w:t>
+      </w:r>
+      <w:r>
+        <w:br/>
+        <w:t>Clase: &lt;nombre de la clase&gt;</w:t>
+      </w:r>
+      <w:r>
+        <w:br/>
+        <w:t xml:space="preserve">Atributos: </w:t>
+      </w:r>
+    </w:p>
+    <w:tbl>
+      <w:tblPr>
+        <w:tblStyle w:val="Tablaconcuadrcula"/>
+        <w:tblW w:w="0" w:type="auto"/>
+        <w:tblInd w:w="284" w:type="dxa"/>
+        <w:tblLook w:val="04A0" w:firstRow="1" w:lastRow="0" w:firstColumn="1" w:lastColumn="0" w:noHBand="0" w:noVBand="1"/>
+      </w:tblPr>
+      <w:tblGrid>
+        <w:gridCol w:w="3402"/>
+        <w:gridCol w:w="4388"/>
+      </w:tblGrid>
+      <w:tr>
+        <w:trPr>
+          <w:trHeight w:val="397"/>
+        </w:trPr>
+        <w:tc>
+          <w:tcPr>
+            <w:tcW w:w="3402" w:type="dxa"/>
+            <w:vAlign w:val="center"/>
+          </w:tcPr>
+          <w:p>
+            <w:pPr>
+              <w:spacing w:line="276" w:lineRule="auto"/>
+            </w:pPr>
+            <w:r>
+              <w:t>Atributo</w:t>
+            </w:r>
+          </w:p>
+        </w:tc>
+        <w:tc>
+          <w:tcPr>
+            <w:tcW w:w="4388" w:type="dxa"/>
+            <w:vAlign w:val="center"/>
+          </w:tcPr>
+          <w:p>
+            <w:pPr>
+              <w:spacing w:line="276" w:lineRule="auto"/>
+            </w:pPr>
+            <w:r>
+              <w:t>Descripción</w:t>
+            </w:r>
+          </w:p>
+        </w:tc>
+      </w:tr>
+      <w:tr>
+        <w:trPr>
+          <w:trHeight w:val="397"/>
+        </w:trPr>
+        <w:tc>
+          <w:tcPr>
+            <w:tcW w:w="3402" w:type="dxa"/>
+            <w:vAlign w:val="center"/>
+          </w:tcPr>
+          <w:p>
+            <w:pPr>
+              <w:spacing w:line="276" w:lineRule="auto"/>
+            </w:pPr>
+          </w:p>
+        </w:tc>
+        <w:tc>
+          <w:tcPr>
+            <w:tcW w:w="4388" w:type="dxa"/>
+            <w:vAlign w:val="center"/>
+          </w:tcPr>
+          <w:p>
+            <w:pPr>
+              <w:spacing w:line="276" w:lineRule="auto"/>
+            </w:pPr>
+          </w:p>
+        </w:tc>
+      </w:tr>
+      <w:tr>
+        <w:trPr>
+          <w:trHeight w:val="397"/>
+        </w:trPr>
+        <w:tc>
+          <w:tcPr>
+            <w:tcW w:w="3402" w:type="dxa"/>
+            <w:vAlign w:val="center"/>
+          </w:tcPr>
+          <w:p>
+            <w:pPr>
+              <w:spacing w:line="276" w:lineRule="auto"/>
+            </w:pPr>
+          </w:p>
+        </w:tc>
+        <w:tc>
+          <w:tcPr>
+            <w:tcW w:w="4388" w:type="dxa"/>
+            <w:vAlign w:val="center"/>
+          </w:tcPr>
+          <w:p>
+            <w:pPr>
+              <w:spacing w:line="276" w:lineRule="auto"/>
+            </w:pPr>
+          </w:p>
+        </w:tc>
+      </w:tr>
+    </w:tbl>
+    <w:p>
+      <w:pPr>
+        <w:spacing w:line="480" w:lineRule="auto"/>
+        <w:ind w:left="284"/>
+      </w:pPr>
+    </w:p>
+    <w:p>
+      <w:pPr>
+        <w:spacing w:line="480" w:lineRule="auto"/>
+        <w:ind w:left="284"/>
+      </w:pPr>
+      <w:r>
+        <w:t>// Diagrama de clases y descripción de las funcionalidades de sus métodos.</w:t>
+      </w:r>
+    </w:p>
+    <w:p>
+      <w:pPr>
+        <w:spacing w:line="480" w:lineRule="auto"/>
+        <w:ind w:left="284"/>
+      </w:pPr>
+      <w:r>
+        <w:t>Esquema:</w:t>
+      </w:r>
+    </w:p>
+    <w:p>
+      <w:pPr>
+        <w:spacing w:line="480" w:lineRule="auto"/>
+        <w:ind w:left="284"/>
+      </w:pPr>
+      <w:r>
+        <w:lastRenderedPageBreak/>
+        <w:t>Paquete: &lt;nombre del paquete&gt;</w:t>
+      </w:r>
+      <w:r>
+        <w:br/>
+        <w:t>Clase: &lt;nombre de la clase&gt;</w:t>
+      </w:r>
+      <w:r>
+        <w:br/>
+        <w:t xml:space="preserve">Atributos: </w:t>
+      </w:r>
+    </w:p>
+    <w:tbl>
+      <w:tblPr>
+        <w:tblStyle w:val="Tablaconcuadrcula"/>
+        <w:tblW w:w="0" w:type="auto"/>
+        <w:tblInd w:w="284" w:type="dxa"/>
+        <w:tblLook w:val="04A0" w:firstRow="1" w:lastRow="0" w:firstColumn="1" w:lastColumn="0" w:noHBand="0" w:noVBand="1"/>
+      </w:tblPr>
+      <w:tblGrid>
+        <w:gridCol w:w="3402"/>
+        <w:gridCol w:w="4388"/>
+      </w:tblGrid>
+      <w:tr>
+        <w:trPr>
+          <w:trHeight w:val="397"/>
+        </w:trPr>
+        <w:tc>
+          <w:tcPr>
+            <w:tcW w:w="3402" w:type="dxa"/>
+            <w:vAlign w:val="center"/>
+          </w:tcPr>
+          <w:p>
+            <w:pPr>
+              <w:spacing w:line="276" w:lineRule="auto"/>
+            </w:pPr>
+            <w:r>
+              <w:t>Atributo</w:t>
+            </w:r>
+          </w:p>
+        </w:tc>
+        <w:tc>
+          <w:tcPr>
+            <w:tcW w:w="4388" w:type="dxa"/>
+            <w:vAlign w:val="center"/>
+          </w:tcPr>
+          <w:p>
+            <w:pPr>
+              <w:spacing w:line="276" w:lineRule="auto"/>
+            </w:pPr>
+            <w:r>
+              <w:t>Descripción</w:t>
+            </w:r>
+          </w:p>
+        </w:tc>
+      </w:tr>
+      <w:tr>
+        <w:trPr>
+          <w:trHeight w:val="397"/>
+        </w:trPr>
+        <w:tc>
+          <w:tcPr>
+            <w:tcW w:w="3402" w:type="dxa"/>
+            <w:vAlign w:val="center"/>
+          </w:tcPr>
+          <w:p>
+            <w:pPr>
+              <w:spacing w:line="276" w:lineRule="auto"/>
+            </w:pPr>
+          </w:p>
+        </w:tc>
+        <w:tc>
+          <w:tcPr>
+            <w:tcW w:w="4388" w:type="dxa"/>
+            <w:vAlign w:val="center"/>
+          </w:tcPr>
+          <w:p>
+            <w:pPr>
+              <w:spacing w:line="276" w:lineRule="auto"/>
+            </w:pPr>
+          </w:p>
+        </w:tc>
+      </w:tr>
+      <w:tr>
+        <w:trPr>
+          <w:trHeight w:val="397"/>
+        </w:trPr>
+        <w:tc>
+          <w:tcPr>
+            <w:tcW w:w="3402" w:type="dxa"/>
+            <w:vAlign w:val="center"/>
+          </w:tcPr>
+          <w:p>
+            <w:pPr>
+              <w:spacing w:line="276" w:lineRule="auto"/>
+            </w:pPr>
+          </w:p>
+        </w:tc>
+        <w:tc>
+          <w:tcPr>
+            <w:tcW w:w="4388" w:type="dxa"/>
+            <w:vAlign w:val="center"/>
+          </w:tcPr>
+          <w:p>
+            <w:pPr>
+              <w:spacing w:line="276" w:lineRule="auto"/>
+            </w:pPr>
+          </w:p>
+        </w:tc>
+      </w:tr>
+    </w:tbl>
+    <w:p>
+      <w:pPr>
+        <w:spacing w:line="480" w:lineRule="auto"/>
+        <w:ind w:left="284"/>
+      </w:pPr>
+    </w:p>
+    <w:p>
+      <w:pPr>
+        <w:spacing w:line="480" w:lineRule="auto"/>
+        <w:ind w:left="284"/>
+      </w:pPr>
+      <w:r>
+        <w:t>// Diagrama de clases y descripción de las funcionalidades de sus métodos.</w:t>
+      </w:r>
+    </w:p>
+    <w:p>
+      <w:pPr>
+        <w:spacing w:line="480" w:lineRule="auto"/>
+        <w:ind w:left="284"/>
+      </w:pPr>
+      <w:r>
+        <w:t>Esquema:</w:t>
+      </w:r>
+    </w:p>
+    <w:p>
+      <w:pPr>
+        <w:spacing w:line="480" w:lineRule="auto"/>
+        <w:ind w:left="284"/>
+      </w:pPr>
+      <w:r>
+        <w:t>Paquete: &lt;nombre del paquete&gt;</w:t>
+      </w:r>
+      <w:r>
+        <w:br/>
+        <w:t>Clase: &lt;nombre de la clase&gt;</w:t>
+      </w:r>
+      <w:r>
+        <w:br/>
+        <w:t xml:space="preserve">Atributos: </w:t>
+      </w:r>
+    </w:p>
+    <w:tbl>
+      <w:tblPr>
+        <w:tblStyle w:val="Tablaconcuadrcula"/>
+        <w:tblW w:w="0" w:type="auto"/>
+        <w:tblInd w:w="284" w:type="dxa"/>
+        <w:tblLook w:val="04A0" w:firstRow="1" w:lastRow="0" w:firstColumn="1" w:lastColumn="0" w:noHBand="0" w:noVBand="1"/>
+      </w:tblPr>
+      <w:tblGrid>
+        <w:gridCol w:w="3402"/>
+        <w:gridCol w:w="4388"/>
+      </w:tblGrid>
+      <w:tr>
+        <w:trPr>
+          <w:trHeight w:val="397"/>
+        </w:trPr>
+        <w:tc>
+          <w:tcPr>
+            <w:tcW w:w="3402" w:type="dxa"/>
+            <w:vAlign w:val="center"/>
+          </w:tcPr>
+          <w:p>
+            <w:pPr>
+              <w:spacing w:line="276" w:lineRule="auto"/>
+            </w:pPr>
+            <w:r>
+              <w:t>Atributo</w:t>
+            </w:r>
+          </w:p>
+        </w:tc>
+        <w:tc>
+          <w:tcPr>
+            <w:tcW w:w="4388" w:type="dxa"/>
+            <w:vAlign w:val="center"/>
+          </w:tcPr>
+          <w:p>
+            <w:pPr>
+              <w:spacing w:line="276" w:lineRule="auto"/>
+            </w:pPr>
+            <w:r>
+              <w:t>Descripción</w:t>
+            </w:r>
+          </w:p>
+        </w:tc>
+      </w:tr>
+      <w:tr>
+        <w:trPr>
+          <w:trHeight w:val="397"/>
+        </w:trPr>
+        <w:tc>
+          <w:tcPr>
+            <w:tcW w:w="3402" w:type="dxa"/>
+            <w:vAlign w:val="center"/>
+          </w:tcPr>
+          <w:p>
+            <w:pPr>
+              <w:spacing w:line="276" w:lineRule="auto"/>
+            </w:pPr>
+          </w:p>
+        </w:tc>
+        <w:tc>
+          <w:tcPr>
+            <w:tcW w:w="4388" w:type="dxa"/>
+            <w:vAlign w:val="center"/>
+          </w:tcPr>
+          <w:p>
+            <w:pPr>
+              <w:spacing w:line="276" w:lineRule="auto"/>
+            </w:pPr>
+          </w:p>
+        </w:tc>
+      </w:tr>
+      <w:tr>
+        <w:trPr>
+          <w:trHeight w:val="397"/>
+        </w:trPr>
+        <w:tc>
+          <w:tcPr>
+            <w:tcW w:w="3402" w:type="dxa"/>
+            <w:vAlign w:val="center"/>
+          </w:tcPr>
+          <w:p>
+            <w:pPr>
+              <w:spacing w:line="276" w:lineRule="auto"/>
+            </w:pPr>
+          </w:p>
+        </w:tc>
+        <w:tc>
+          <w:tcPr>
+            <w:tcW w:w="4388" w:type="dxa"/>
+            <w:vAlign w:val="center"/>
+          </w:tcPr>
+          <w:p>
+            <w:pPr>
+              <w:spacing w:line="276" w:lineRule="auto"/>
+            </w:pPr>
+          </w:p>
+        </w:tc>
+      </w:tr>
+    </w:tbl>
+    <w:p>
+      <w:pPr>
+        <w:spacing w:line="480" w:lineRule="auto"/>
+        <w:ind w:left="284"/>
+      </w:pPr>
+    </w:p>
+    <w:p>
+      <w:pPr>
+        <w:spacing w:line="480" w:lineRule="auto"/>
+        <w:ind w:left="284"/>
+      </w:pPr>
+      <w:r>
+        <w:t>// Diagrama de clases y descripción de las funcionalidades de sus métodos.</w:t>
+      </w:r>
+    </w:p>
+    <w:p>
+      <w:pPr>
+        <w:spacing w:line="480" w:lineRule="auto"/>
+        <w:ind w:left="284"/>
+      </w:pPr>
+      <w:r>
+        <w:t>Esquema:</w:t>
+      </w:r>
+    </w:p>
+    <w:p>
+      <w:pPr>
+        <w:spacing w:line="480" w:lineRule="auto"/>
+        <w:ind w:left="284"/>
+      </w:pPr>
+      <w:r>
+        <w:t>Paquete: &lt;nombre del paquete&gt;</w:t>
+      </w:r>
+      <w:r>
+        <w:br/>
+        <w:t>Clase: &lt;nombre de la clase&gt;</w:t>
+      </w:r>
+      <w:r>
+        <w:br/>
+        <w:t xml:space="preserve">Atributos: </w:t>
       </w:r>
     </w:p>
     <w:tbl>
@@ -2888,7 +3729,7 @@
   <w:style w:type="paragraph" w:default="1" w:styleId="Normal">
     <w:name w:val="Normal"/>
     <w:qFormat/>
-    <w:rsid w:val="001F1290"/>
+    <w:rsid w:val="00797881"/>
     <w:rPr>
       <w:rFonts w:eastAsia="Arial"/>
       <w:kern w:val="0"/>

</xml_diff>

<commit_message>
Ingreso de datos de clases en informe.
</commit_message>
<xml_diff>
--- a/G08_ProyectoFinal_C.docx
+++ b/G08_ProyectoFinal_C.docx
@@ -257,7 +257,25 @@
                 <w:sz w:val="28"/>
                 <w:szCs w:val="28"/>
               </w:rPr>
-              <w:t>BARBOZA SÁNCHEZ, Angelo del Piero</w:t>
+              <w:t xml:space="preserve">BARBOZA SÁNCHEZ, </w:t>
+            </w:r>
+            <w:proofErr w:type="spellStart"/>
+            <w:r>
+              <w:rPr>
+                <w:rFonts w:ascii="Calibri" w:eastAsia="Calibri" w:hAnsi="Calibri" w:cs="Calibri"/>
+                <w:sz w:val="28"/>
+                <w:szCs w:val="28"/>
+              </w:rPr>
+              <w:t>Angelo</w:t>
+            </w:r>
+            <w:proofErr w:type="spellEnd"/>
+            <w:r>
+              <w:rPr>
+                <w:rFonts w:ascii="Calibri" w:eastAsia="Calibri" w:hAnsi="Calibri" w:cs="Calibri"/>
+                <w:sz w:val="28"/>
+                <w:szCs w:val="28"/>
+              </w:rPr>
+              <w:t xml:space="preserve"> del Piero</w:t>
             </w:r>
           </w:p>
         </w:tc>
@@ -1939,16 +1957,22 @@
       <w:r>
         <w:t xml:space="preserve">Paquete: </w:t>
       </w:r>
+      <w:proofErr w:type="spellStart"/>
+      <w:proofErr w:type="gramStart"/>
       <w:r>
         <w:t>pe.edu.utp.auth</w:t>
       </w:r>
+      <w:proofErr w:type="spellEnd"/>
+      <w:proofErr w:type="gramEnd"/>
       <w:r>
         <w:br/>
         <w:t xml:space="preserve">Clase: </w:t>
       </w:r>
+      <w:proofErr w:type="spellStart"/>
       <w:r>
         <w:t>ValidarUsuario</w:t>
       </w:r>
+      <w:proofErr w:type="spellEnd"/>
       <w:r>
         <w:br/>
         <w:t xml:space="preserve">Atributos: </w:t>
@@ -2012,6 +2036,30 @@
             <w:pPr>
               <w:spacing w:line="276" w:lineRule="auto"/>
             </w:pPr>
+            <w:proofErr w:type="spellStart"/>
+            <w:r>
+              <w:t>Map</w:t>
+            </w:r>
+            <w:proofErr w:type="spellEnd"/>
+            <w:r>
+              <w:t>&lt;</w:t>
+            </w:r>
+            <w:proofErr w:type="spellStart"/>
+            <w:r>
+              <w:t>String</w:t>
+            </w:r>
+            <w:proofErr w:type="spellEnd"/>
+            <w:r>
+              <w:t xml:space="preserve">, </w:t>
+            </w:r>
+            <w:proofErr w:type="spellStart"/>
+            <w:r>
+              <w:t>String</w:t>
+            </w:r>
+            <w:proofErr w:type="spellEnd"/>
+            <w:r>
+              <w:t>&gt; USUARIOS</w:t>
+            </w:r>
           </w:p>
         </w:tc>
         <w:tc>
@@ -2023,6 +2071,30 @@
             <w:pPr>
               <w:spacing w:line="276" w:lineRule="auto"/>
             </w:pPr>
+            <w:r>
+              <w:t xml:space="preserve">Utilizamos </w:t>
+            </w:r>
+            <w:proofErr w:type="spellStart"/>
+            <w:r>
+              <w:t>Map</w:t>
+            </w:r>
+            <w:proofErr w:type="spellEnd"/>
+            <w:r>
+              <w:t xml:space="preserve"> que proporciona una estructura de datos que permite almacenar pares valor – clave. Todo esto para almacenar los usuarios y sus contraseñas, además que con el método </w:t>
+            </w:r>
+            <w:proofErr w:type="spellStart"/>
+            <w:proofErr w:type="gramStart"/>
+            <w:r>
+              <w:t>HashMap</w:t>
+            </w:r>
+            <w:proofErr w:type="spellEnd"/>
+            <w:r>
+              <w:t>(</w:t>
+            </w:r>
+            <w:proofErr w:type="gramEnd"/>
+            <w:r>
+              <w:t>) para que sea inmutable.</w:t>
+            </w:r>
           </w:p>
         </w:tc>
       </w:tr>
@@ -2039,6 +2111,14 @@
             <w:pPr>
               <w:spacing w:line="276" w:lineRule="auto"/>
             </w:pPr>
+            <w:proofErr w:type="spellStart"/>
+            <w:r>
+              <w:t>String</w:t>
+            </w:r>
+            <w:proofErr w:type="spellEnd"/>
+            <w:r>
+              <w:t xml:space="preserve"> RUTA_USUARIOS</w:t>
+            </w:r>
           </w:p>
         </w:tc>
         <w:tc>
@@ -2050,6 +2130,18 @@
             <w:pPr>
               <w:spacing w:line="276" w:lineRule="auto"/>
             </w:pPr>
+            <w:r>
+              <w:t xml:space="preserve">En este atributo almacenamos la ruta del archivo </w:t>
+            </w:r>
+            <w:r>
+              <w:t>usuarios.txt de acuerdo con la ruta donde es almacenado el proyecto</w:t>
+            </w:r>
+            <w:r>
+              <w:t xml:space="preserve"> </w:t>
+            </w:r>
+            <w:r>
+              <w:t>en relación con el usuario.</w:t>
+            </w:r>
           </w:p>
         </w:tc>
       </w:tr>
@@ -2057,13 +2149,14 @@
     <w:p>
       <w:pPr>
         <w:spacing w:line="480" w:lineRule="auto"/>
-      </w:pPr>
-    </w:p>
-    <w:p>
-      <w:pPr>
-        <w:spacing w:line="480" w:lineRule="auto"/>
         <w:ind w:left="284"/>
       </w:pPr>
+    </w:p>
+    <w:p>
+      <w:pPr>
+        <w:spacing w:line="480" w:lineRule="auto"/>
+        <w:ind w:left="284"/>
+      </w:pPr>
       <w:r>
         <w:t>// Diagrama de clases y descripción de las funcionalidades de sus métodos.</w:t>
       </w:r>
@@ -2085,16 +2178,22 @@
       <w:r>
         <w:t xml:space="preserve">Paquete: </w:t>
       </w:r>
+      <w:proofErr w:type="spellStart"/>
+      <w:proofErr w:type="gramStart"/>
       <w:r>
         <w:t>pe.edu.utp.logging</w:t>
       </w:r>
+      <w:proofErr w:type="spellEnd"/>
+      <w:proofErr w:type="gramEnd"/>
       <w:r>
         <w:br/>
         <w:t xml:space="preserve">Clase: </w:t>
       </w:r>
+      <w:proofErr w:type="spellStart"/>
       <w:r>
         <w:t>IngresoAuditorio</w:t>
       </w:r>
+      <w:proofErr w:type="spellEnd"/>
       <w:r>
         <w:br/>
         <w:t xml:space="preserve">Atributos: </w:t>
@@ -2157,6 +2256,19 @@
             <w:pPr>
               <w:spacing w:line="276" w:lineRule="auto"/>
             </w:pPr>
+            <w:proofErr w:type="spellStart"/>
+            <w:r>
+              <w:t>Logger</w:t>
+            </w:r>
+            <w:proofErr w:type="spellEnd"/>
+            <w:r>
+              <w:t xml:space="preserve"> </w:t>
+            </w:r>
+            <w:proofErr w:type="spellStart"/>
+            <w:r>
+              <w:t>logger</w:t>
+            </w:r>
+            <w:proofErr w:type="spellEnd"/>
           </w:p>
         </w:tc>
         <w:tc>
@@ -2168,6 +2280,9 @@
             <w:pPr>
               <w:spacing w:line="276" w:lineRule="auto"/>
             </w:pPr>
+            <w:r>
+              <w:t>Este atributo nos permite almacenar los errores que ocurren durante la ejecución del programa.</w:t>
+            </w:r>
           </w:p>
         </w:tc>
       </w:tr>
@@ -2184,6 +2299,14 @@
             <w:pPr>
               <w:spacing w:line="276" w:lineRule="auto"/>
             </w:pPr>
+            <w:r>
+              <w:t xml:space="preserve">Date </w:t>
+            </w:r>
+            <w:proofErr w:type="spellStart"/>
+            <w:r>
+              <w:t>fechaActual</w:t>
+            </w:r>
+            <w:proofErr w:type="spellEnd"/>
           </w:p>
         </w:tc>
         <w:tc>
@@ -2195,6 +2318,63 @@
             <w:pPr>
               <w:spacing w:line="276" w:lineRule="auto"/>
             </w:pPr>
+            <w:r>
+              <w:t>Almacenamos la fecha y hora en la que ocurre alguna excepción durante el programa.</w:t>
+            </w:r>
+          </w:p>
+        </w:tc>
+      </w:tr>
+      <w:tr>
+        <w:trPr>
+          <w:trHeight w:val="397"/>
+        </w:trPr>
+        <w:tc>
+          <w:tcPr>
+            <w:tcW w:w="3402" w:type="dxa"/>
+            <w:vAlign w:val="center"/>
+          </w:tcPr>
+          <w:p>
+            <w:pPr>
+              <w:spacing w:line="276" w:lineRule="auto"/>
+            </w:pPr>
+            <w:proofErr w:type="spellStart"/>
+            <w:r>
+              <w:t>String</w:t>
+            </w:r>
+            <w:proofErr w:type="spellEnd"/>
+            <w:r>
+              <w:t xml:space="preserve"> fecha</w:t>
+            </w:r>
+          </w:p>
+        </w:tc>
+        <w:tc>
+          <w:tcPr>
+            <w:tcW w:w="4388" w:type="dxa"/>
+            <w:vAlign w:val="center"/>
+          </w:tcPr>
+          <w:p>
+            <w:pPr>
+              <w:spacing w:line="276" w:lineRule="auto"/>
+            </w:pPr>
+            <w:r>
+              <w:t xml:space="preserve">Guarda los datos de </w:t>
+            </w:r>
+            <w:proofErr w:type="spellStart"/>
+            <w:r>
+              <w:t>fechaActual</w:t>
+            </w:r>
+            <w:proofErr w:type="spellEnd"/>
+            <w:r>
+              <w:t xml:space="preserve"> convertidos a la clase </w:t>
+            </w:r>
+            <w:proofErr w:type="spellStart"/>
+            <w:r>
+              <w:t>String</w:t>
+            </w:r>
+            <w:proofErr w:type="spellEnd"/>
+            <w:r>
+              <w:t>.</w:t>
+            </w:r>
           </w:p>
         </w:tc>
       </w:tr>
@@ -2369,7 +2549,6 @@
         <w:ind w:left="284"/>
       </w:pPr>
       <w:r>
-        <w:lastRenderedPageBreak/>
         <w:t>Paquete: &lt;nombre del paquete&gt;</w:t>
       </w:r>
       <w:r>
@@ -2686,6 +2865,7 @@
               <w:spacing w:line="276" w:lineRule="auto"/>
             </w:pPr>
             <w:r>
+              <w:lastRenderedPageBreak/>
               <w:t>Atributo</w:t>
             </w:r>
           </w:p>
@@ -2873,7 +3053,6 @@
         <w:docPartUnique/>
       </w:docPartObj>
     </w:sdtPr>
-    <w:sdtEndPr/>
     <w:sdtContent>
       <w:p>
         <w:pPr>

</xml_diff>